<commit_message>
feat: pagina de comida da inglaterra
</commit_message>
<xml_diff>
--- a/Volta ao mundo - Inglaterra.docx
+++ b/Volta ao mundo - Inglaterra.docx
@@ -149,6 +149,21 @@
           <w:rFonts w:ascii="Arial" w:eastAsia="Arial" w:hAnsi="Arial" w:cs="Arial"/>
         </w:rPr>
       </w:pPr>
+      <w:r>
+        <w:rPr>
+          <w:rStyle w:val="Hyperlink"/>
+          <w:rFonts w:ascii="Arial" w:eastAsia="Arial" w:hAnsi="Arial" w:cs="Arial"/>
+        </w:rPr>
+        <w:t>https://getbootstrap.com/docs/</w:t>
+      </w:r>
+    </w:p>
+    <w:p>
+      <w:pPr>
+        <w:rPr>
+          <w:rStyle w:val="Hyperlink"/>
+          <w:rFonts w:ascii="Arial" w:eastAsia="Arial" w:hAnsi="Arial" w:cs="Arial"/>
+        </w:rPr>
+      </w:pPr>
     </w:p>
     <w:p>
       <w:pPr>
@@ -193,8 +208,8 @@
           <w:u w:val="single"/>
         </w:rPr>
         <w:drawing>
-          <wp:inline distT="0" distB="0" distL="0" distR="0" wp14:anchorId="655A9CCC" wp14:editId="2DED66E2">
-            <wp:extent cx="3297052" cy="5591175"/>
+          <wp:inline distT="0" distB="0" distL="0" distR="0" wp14:anchorId="655A9CCC" wp14:editId="03445BB8">
+            <wp:extent cx="2993746" cy="5076825"/>
             <wp:effectExtent l="0" t="0" r="0" b="0"/>
             <wp:docPr id="450927800" name="Imagem 2" descr="Forma, Padrão do plano de fundo&#10;&#10;Descrição gerada automaticamente com confiança média"/>
             <wp:cNvGraphicFramePr>
@@ -225,7 +240,7 @@
                   <pic:spPr bwMode="auto">
                     <a:xfrm>
                       <a:off x="0" y="0"/>
-                      <a:ext cx="3310681" cy="5614286"/>
+                      <a:ext cx="3013034" cy="5109534"/>
                     </a:xfrm>
                     <a:prstGeom prst="rect">
                       <a:avLst/>
@@ -1569,11 +1584,12 @@
 </file>
 
 <file path=customXml/item1.xml><?xml version="1.0" encoding="utf-8"?>
-<p:properties xmlns:p="http://schemas.microsoft.com/office/2006/metadata/properties" xmlns:xsi="http://www.w3.org/2001/XMLSchema-instance" xmlns:pc="http://schemas.microsoft.com/office/infopath/2007/PartnerControls">
-  <documentManagement>
-    <_activity xmlns="c93dbd37-5c80-4085-9a06-fbc464e41561" xsi:nil="true"/>
-  </documentManagement>
-</p:properties>
+<?mso-contentType ?>
+<FormTemplates xmlns="http://schemas.microsoft.com/sharepoint/v3/contenttype/forms">
+  <Display>DocumentLibraryForm</Display>
+  <Edit>DocumentLibraryForm</Edit>
+  <New>DocumentLibraryForm</New>
+</FormTemplates>
 </file>
 
 <file path=customXml/item2.xml><?xml version="1.0" encoding="utf-8"?>
@@ -1792,20 +1808,17 @@
 </file>
 
 <file path=customXml/item3.xml><?xml version="1.0" encoding="utf-8"?>
-<?mso-contentType ?>
-<FormTemplates xmlns="http://schemas.microsoft.com/sharepoint/v3/contenttype/forms">
-  <Display>DocumentLibraryForm</Display>
-  <Edit>DocumentLibraryForm</Edit>
-  <New>DocumentLibraryForm</New>
-</FormTemplates>
+<p:properties xmlns:p="http://schemas.microsoft.com/office/2006/metadata/properties" xmlns:xsi="http://www.w3.org/2001/XMLSchema-instance" xmlns:pc="http://schemas.microsoft.com/office/infopath/2007/PartnerControls">
+  <documentManagement>
+    <_activity xmlns="c93dbd37-5c80-4085-9a06-fbc464e41561" xsi:nil="true"/>
+  </documentManagement>
+</p:properties>
 </file>
 
 <file path=customXml/itemProps1.xml><?xml version="1.0" encoding="utf-8"?>
-<ds:datastoreItem xmlns:ds="http://schemas.openxmlformats.org/officeDocument/2006/customXml" ds:itemID="{782F2690-9678-4749-B39D-DC92B4D582A6}">
+<ds:datastoreItem xmlns:ds="http://schemas.openxmlformats.org/officeDocument/2006/customXml" ds:itemID="{F041C0F8-168C-4BED-A5F4-7A7D8B33C8E5}">
   <ds:schemaRefs>
-    <ds:schemaRef ds:uri="http://schemas.microsoft.com/office/2006/metadata/properties"/>
-    <ds:schemaRef ds:uri="http://schemas.microsoft.com/office/infopath/2007/PartnerControls"/>
-    <ds:schemaRef ds:uri="c93dbd37-5c80-4085-9a06-fbc464e41561"/>
+    <ds:schemaRef ds:uri="http://schemas.microsoft.com/sharepoint/v3/contenttype/forms"/>
   </ds:schemaRefs>
 </ds:datastoreItem>
 </file>
@@ -1830,9 +1843,11 @@
 </file>
 
 <file path=customXml/itemProps3.xml><?xml version="1.0" encoding="utf-8"?>
-<ds:datastoreItem xmlns:ds="http://schemas.openxmlformats.org/officeDocument/2006/customXml" ds:itemID="{F041C0F8-168C-4BED-A5F4-7A7D8B33C8E5}">
+<ds:datastoreItem xmlns:ds="http://schemas.openxmlformats.org/officeDocument/2006/customXml" ds:itemID="{782F2690-9678-4749-B39D-DC92B4D582A6}">
   <ds:schemaRefs>
-    <ds:schemaRef ds:uri="http://schemas.microsoft.com/sharepoint/v3/contenttype/forms"/>
+    <ds:schemaRef ds:uri="http://schemas.microsoft.com/office/2006/metadata/properties"/>
+    <ds:schemaRef ds:uri="http://schemas.microsoft.com/office/infopath/2007/PartnerControls"/>
+    <ds:schemaRef ds:uri="c93dbd37-5c80-4085-9a06-fbc464e41561"/>
   </ds:schemaRefs>
 </ds:datastoreItem>
 </file>
</xml_diff>